<commit_message>
relatorio entrega 2 para review
</commit_message>
<xml_diff>
--- a/Relatório/Entrega 2/5.Diagramas.docx
+++ b/Relatório/Entrega 2/5.Diagramas.docx
@@ -4,10 +4,7 @@
   <w:body>
     <w:p>
       <w:r>
-        <w:t>{</w:t>
-      </w:r>
-      <w:r>
-        <w:t>Diagramas}</w:t>
+        <w:t>{Diagramas}</w:t>
       </w:r>
     </w:p>
     <w:p>
@@ -17,10 +14,7 @@
     </w:p>
     <w:p>
       <w:r>
-        <w:t>Considerando</w:t>
-      </w:r>
-      <w:r>
-        <w:t xml:space="preserve"> os dois tipos diferentes de interação existentes no nosso sistema, optámos por criar dois diagramas de casos de uso distintos. Um deles representa a interação do cliente com o sistema, enquanto o outro retrata a interação dos membros do staff.</w:t>
+        <w:t>Considerando os dois tipos diferentes de interação existentes no nosso sistema, optámos por criar dois diagramas de casos de uso distintos. Um deles representa a interação do cliente com o sistema, enquanto o outro retrata a interação dos membros do staff.</w:t>
       </w:r>
     </w:p>
     <w:p>
@@ -49,19 +43,7 @@
         </w:numPr>
       </w:pPr>
       <w:r>
-        <w:t xml:space="preserve"> Coloca Produtos no Carrinho - Enquanto o utilizador consulta os produtos em stock, tem a possibilidade de os adicionar </w:t>
-      </w:r>
-      <w:r>
-        <w:t>instantaneamente</w:t>
-      </w:r>
-      <w:r>
-        <w:t xml:space="preserve"> ao pedido, podendo consultar </w:t>
-      </w:r>
-      <w:r>
-        <w:t>também</w:t>
-      </w:r>
-      <w:r>
-        <w:t xml:space="preserve"> o valor total do seu carrinho de compras.</w:t>
+        <w:t xml:space="preserve"> Coloca Produtos no Carrinho - Enquanto o utilizador consulta os produtos em stock, tem a possibilidade de os adicionar instantaneamente ao pedido, podendo consultar também o valor total do seu carrinho de compras.</w:t>
       </w:r>
     </w:p>
     <w:p>
@@ -137,109 +119,413 @@
       </w:r>
       <w:proofErr w:type="gramEnd"/>
       <w:r>
-        <w:t xml:space="preserve"> utilizadores poderão consultar o saldo </w:t>
-      </w:r>
-      <w:r>
-        <w:t>corrente</w:t>
+        <w:t xml:space="preserve"> utilizadores poderão consultar o saldo corrente.</w:t>
+      </w:r>
+    </w:p>
+    <w:p/>
+    <w:p>
+      <w:r>
+        <w:t>Em relação ao staff, dispomos dos seguintes casos de uso:</w:t>
+      </w:r>
+    </w:p>
+    <w:p>
+      <w:pPr>
+        <w:pStyle w:val="PargrafodaLista"/>
+        <w:numPr>
+          <w:ilvl w:val="0"/>
+          <w:numId w:val="2"/>
+        </w:numPr>
+      </w:pPr>
+      <w:r>
+        <w:t>Visualizar Pedidos Correntes - O colaborador vai ter acesso a todos os pedidos em aberto.</w:t>
+      </w:r>
+    </w:p>
+    <w:p>
+      <w:pPr>
+        <w:pStyle w:val="PargrafodaLista"/>
+        <w:numPr>
+          <w:ilvl w:val="0"/>
+          <w:numId w:val="2"/>
+        </w:numPr>
+      </w:pPr>
+      <w:r>
+        <w:t>Alterar Estado Pedido - O colaborador pode alterar o estado do pedido para: pendente, em preparação, entregue, concluído e anulado.</w:t>
+      </w:r>
+    </w:p>
+    <w:p>
+      <w:pPr>
+        <w:pStyle w:val="PargrafodaLista"/>
+        <w:numPr>
+          <w:ilvl w:val="0"/>
+          <w:numId w:val="2"/>
+        </w:numPr>
+      </w:pPr>
+      <w:r>
+        <w:t>Aceder Histórico de Pedidos - O colaborador vai ter acesso ao histórico de todos os pedidos.</w:t>
+      </w:r>
+    </w:p>
+    <w:p>
+      <w:pPr>
+        <w:pStyle w:val="PargrafodaLista"/>
+        <w:numPr>
+          <w:ilvl w:val="0"/>
+          <w:numId w:val="2"/>
+        </w:numPr>
+      </w:pPr>
+      <w:r>
+        <w:t>Aceder à Lista Stock - O colaborador vai ter acesso à lista de todos os produtos em stock e aos seus atributos.</w:t>
+      </w:r>
+    </w:p>
+    <w:p>
+      <w:pPr>
+        <w:pStyle w:val="PargrafodaLista"/>
+        <w:numPr>
+          <w:ilvl w:val="0"/>
+          <w:numId w:val="2"/>
+        </w:numPr>
+      </w:pPr>
+      <w:r>
+        <w:t>Alterar Características Produto - O colaborador pode alterar os atributos dos produtos, como as quantidades em stock, o nome, a fotografia ou o preço.</w:t>
+      </w:r>
+    </w:p>
+    <w:p>
+      <w:pPr>
+        <w:pStyle w:val="PargrafodaLista"/>
+        <w:numPr>
+          <w:ilvl w:val="0"/>
+          <w:numId w:val="2"/>
+        </w:numPr>
+      </w:pPr>
+      <w:r>
+        <w:t>Criar Produto - O colaborador pode adicionar um novo produto ao stock.</w:t>
+      </w:r>
+    </w:p>
+    <w:p/>
+    <w:p>
+      <w:r>
+        <w:t>{Diagramas de Modelo de Dados (ER)}</w:t>
+      </w:r>
+    </w:p>
+    <w:p>
+      <w:r>
+        <w:t xml:space="preserve">Em relação ao diagrama de modelo de dados consideramos que os clientes e os colaboradores são </w:t>
+      </w:r>
+      <w:r>
+        <w:t>constituídos</w:t>
+      </w:r>
+      <w:r>
+        <w:t xml:space="preserve"> pelos seguintes atributos:</w:t>
+      </w:r>
+    </w:p>
+    <w:p>
+      <w:pPr>
+        <w:pStyle w:val="PargrafodaLista"/>
+        <w:numPr>
+          <w:ilvl w:val="0"/>
+          <w:numId w:val="4"/>
+        </w:numPr>
+      </w:pPr>
+      <w:r>
+        <w:rPr>
+          <w:b/>
+          <w:bCs/>
+        </w:rPr>
+        <w:t>I</w:t>
+      </w:r>
+      <w:r>
+        <w:rPr>
+          <w:b/>
+          <w:bCs/>
+        </w:rPr>
+        <w:t>d</w:t>
+      </w:r>
+      <w:r>
+        <w:rPr>
+          <w:b/>
+          <w:bCs/>
+        </w:rPr>
+        <w:t xml:space="preserve"> </w:t>
+      </w:r>
+      <w:r>
+        <w:rPr>
+          <w:b/>
+          <w:bCs/>
+        </w:rPr>
+        <w:t>-</w:t>
+      </w:r>
+      <w:r>
+        <w:t xml:space="preserve"> Número identificativo;</w:t>
+      </w:r>
+    </w:p>
+    <w:p>
+      <w:pPr>
+        <w:pStyle w:val="PargrafodaLista"/>
+        <w:numPr>
+          <w:ilvl w:val="0"/>
+          <w:numId w:val="4"/>
+        </w:numPr>
+      </w:pPr>
+      <w:r>
+        <w:rPr>
+          <w:b/>
+          <w:bCs/>
+        </w:rPr>
+        <w:t>Email -</w:t>
+      </w:r>
+      <w:r>
+        <w:t xml:space="preserve"> Email para acesso ao portal;</w:t>
+      </w:r>
+    </w:p>
+    <w:p>
+      <w:pPr>
+        <w:pStyle w:val="PargrafodaLista"/>
+        <w:numPr>
+          <w:ilvl w:val="0"/>
+          <w:numId w:val="4"/>
+        </w:numPr>
+      </w:pPr>
+      <w:r>
+        <w:rPr>
+          <w:b/>
+          <w:bCs/>
+        </w:rPr>
+        <w:t>Password</w:t>
+      </w:r>
+      <w:r>
+        <w:rPr>
+          <w:b/>
+          <w:bCs/>
+        </w:rPr>
+        <w:t xml:space="preserve"> </w:t>
+      </w:r>
+      <w:r>
+        <w:rPr>
+          <w:b/>
+          <w:bCs/>
+        </w:rPr>
+        <w:t>-</w:t>
+      </w:r>
+      <w:r>
+        <w:t xml:space="preserve"> Password de acesso ao portal;</w:t>
+      </w:r>
+    </w:p>
+    <w:p>
+      <w:pPr>
+        <w:pStyle w:val="PargrafodaLista"/>
+        <w:numPr>
+          <w:ilvl w:val="0"/>
+          <w:numId w:val="4"/>
+        </w:numPr>
+      </w:pPr>
+      <w:r>
+        <w:rPr>
+          <w:b/>
+          <w:bCs/>
+        </w:rPr>
+        <w:t>Nome -</w:t>
+      </w:r>
+      <w:r>
+        <w:t xml:space="preserve"> Nome do utilizador;</w:t>
+      </w:r>
+    </w:p>
+    <w:p>
+      <w:pPr>
+        <w:pStyle w:val="PargrafodaLista"/>
+        <w:numPr>
+          <w:ilvl w:val="0"/>
+          <w:numId w:val="4"/>
+        </w:numPr>
+      </w:pPr>
+      <w:r>
+        <w:rPr>
+          <w:b/>
+          <w:bCs/>
+        </w:rPr>
+        <w:lastRenderedPageBreak/>
+        <w:t>Saldo -</w:t>
+      </w:r>
+      <w:r>
+        <w:t xml:space="preserve"> Este atributo está apenas </w:t>
+      </w:r>
+      <w:r>
+        <w:t>atribuído</w:t>
+      </w:r>
+      <w:r>
+        <w:t xml:space="preserve"> ao cliente e demonstra o saldo </w:t>
+      </w:r>
+      <w:r>
+        <w:t>disponível</w:t>
+      </w:r>
+      <w:r>
+        <w:t xml:space="preserve"> na conta;</w:t>
+      </w:r>
+    </w:p>
+    <w:p>
+      <w:r>
+        <w:t>Os clientes podem efetuar pedidos na app e os colaboradores têm acesso aos pedidos efetuados. Cada pedido é identificado pelos seguintes campos:</w:t>
+      </w:r>
+    </w:p>
+    <w:p>
+      <w:pPr>
+        <w:pStyle w:val="PargrafodaLista"/>
+        <w:numPr>
+          <w:ilvl w:val="0"/>
+          <w:numId w:val="3"/>
+        </w:numPr>
+      </w:pPr>
+      <w:proofErr w:type="spellStart"/>
+      <w:r>
+        <w:rPr>
+          <w:b/>
+          <w:bCs/>
+        </w:rPr>
+        <w:t>IdPedido</w:t>
+      </w:r>
+      <w:proofErr w:type="spellEnd"/>
+      <w:r>
+        <w:t xml:space="preserve"> </w:t>
+      </w:r>
+      <w:r>
+        <w:rPr>
+          <w:b/>
+          <w:bCs/>
+        </w:rPr>
+        <w:t>-</w:t>
+      </w:r>
+      <w:r>
+        <w:t xml:space="preserve"> Número identificativo do pedido;</w:t>
+      </w:r>
+    </w:p>
+    <w:p>
+      <w:pPr>
+        <w:pStyle w:val="PargrafodaLista"/>
+        <w:numPr>
+          <w:ilvl w:val="0"/>
+          <w:numId w:val="3"/>
+        </w:numPr>
+      </w:pPr>
+      <w:r>
+        <w:rPr>
+          <w:b/>
+          <w:bCs/>
+        </w:rPr>
+        <w:t>Estado -</w:t>
+      </w:r>
+      <w:r>
+        <w:t xml:space="preserve"> Representa o estado em que o pedido se encontra. Pode ser pendente, em preparação, entregue, concluído e anulado;</w:t>
+      </w:r>
+    </w:p>
+    <w:p>
+      <w:pPr>
+        <w:pStyle w:val="PargrafodaLista"/>
+        <w:numPr>
+          <w:ilvl w:val="0"/>
+          <w:numId w:val="3"/>
+        </w:numPr>
+      </w:pPr>
+      <w:r>
+        <w:rPr>
+          <w:b/>
+          <w:bCs/>
+        </w:rPr>
+        <w:t>Produtos</w:t>
+      </w:r>
+      <w:r>
+        <w:rPr>
+          <w:b/>
+          <w:bCs/>
+        </w:rPr>
+        <w:t xml:space="preserve"> </w:t>
+      </w:r>
+      <w:r>
+        <w:rPr>
+          <w:b/>
+          <w:bCs/>
+        </w:rPr>
+        <w:t>-</w:t>
+      </w:r>
+      <w:r>
+        <w:t xml:space="preserve"> Cada pedido é </w:t>
+      </w:r>
+      <w:r>
+        <w:t>constituído</w:t>
+      </w:r>
+      <w:r>
+        <w:t xml:space="preserve"> por um ou mais produtos;</w:t>
+      </w:r>
+    </w:p>
+    <w:p>
+      <w:pPr>
+        <w:pStyle w:val="PargrafodaLista"/>
+        <w:numPr>
+          <w:ilvl w:val="0"/>
+          <w:numId w:val="3"/>
+        </w:numPr>
+      </w:pPr>
+      <w:r>
+        <w:rPr>
+          <w:b/>
+          <w:bCs/>
+        </w:rPr>
+        <w:t>Valor</w:t>
+      </w:r>
+      <w:r>
+        <w:rPr>
+          <w:b/>
+          <w:bCs/>
+        </w:rPr>
+        <w:t xml:space="preserve"> </w:t>
+      </w:r>
+      <w:r>
+        <w:rPr>
+          <w:b/>
+          <w:bCs/>
+        </w:rPr>
+        <w:t>-</w:t>
+      </w:r>
+      <w:r>
+        <w:t xml:space="preserve"> Demonstra o valor final de determinado pedido;</w:t>
+      </w:r>
+    </w:p>
+    <w:p>
+      <w:pPr>
+        <w:pStyle w:val="PargrafodaLista"/>
+        <w:numPr>
+          <w:ilvl w:val="0"/>
+          <w:numId w:val="3"/>
+        </w:numPr>
+      </w:pPr>
+      <w:r>
+        <w:rPr>
+          <w:b/>
+          <w:bCs/>
+        </w:rPr>
+        <w:t>Data -</w:t>
+      </w:r>
+      <w:r>
+        <w:t xml:space="preserve"> Identifica a data em que o pedido foi efetuado;</w:t>
+      </w:r>
+    </w:p>
+    <w:p>
+      <w:r>
+        <w:t xml:space="preserve">Um pedido é formado por um ou vários produtos, sendo que cada produto tem os seguintes atributos: </w:t>
+      </w:r>
+    </w:p>
+    <w:p>
+      <w:r>
+        <w:t xml:space="preserve">O histórico de pedidos contém os pedidos realizados em </w:t>
+      </w:r>
+      <w:r>
+        <w:t>detrimento</w:t>
+      </w:r>
+      <w:r>
+        <w:t xml:space="preserve"> de determinada condição, como por exemplo, pedidos efetuados numa data concreta ou por um cliente </w:t>
+      </w:r>
+      <w:r>
+        <w:t>específico</w:t>
       </w:r>
       <w:r>
         <w:t>.</w:t>
-      </w:r>
-    </w:p>
-    <w:p/>
-    <w:p>
-      <w:r>
-        <w:t>Em relação ao staff, dispomos dos seguintes casos de uso:</w:t>
-      </w:r>
-    </w:p>
-    <w:p>
-      <w:pPr>
-        <w:pStyle w:val="PargrafodaLista"/>
-        <w:numPr>
-          <w:ilvl w:val="0"/>
-          <w:numId w:val="2"/>
-        </w:numPr>
-      </w:pPr>
-      <w:r>
-        <w:t xml:space="preserve">Visualizar Pedidos </w:t>
-      </w:r>
-      <w:r>
-        <w:t>Correntes</w:t>
-      </w:r>
-      <w:r>
-        <w:t xml:space="preserve"> - O colaborador vai ter acesso a todos os pedidos em aberto.</w:t>
-      </w:r>
-    </w:p>
-    <w:p>
-      <w:pPr>
-        <w:pStyle w:val="PargrafodaLista"/>
-        <w:numPr>
-          <w:ilvl w:val="0"/>
-          <w:numId w:val="2"/>
-        </w:numPr>
-      </w:pPr>
-      <w:r>
-        <w:t xml:space="preserve">Alterar Estado Pedido - O colaborador pode alterar o estado do pedido para: pendente, em </w:t>
-      </w:r>
-      <w:r>
-        <w:t>preparação</w:t>
-      </w:r>
-      <w:r>
-        <w:t>, entregue, concluído e anulado.</w:t>
-      </w:r>
-    </w:p>
-    <w:p>
-      <w:pPr>
-        <w:pStyle w:val="PargrafodaLista"/>
-        <w:numPr>
-          <w:ilvl w:val="0"/>
-          <w:numId w:val="2"/>
-        </w:numPr>
-      </w:pPr>
-      <w:r>
-        <w:t>Aceder Histórico de Pedidos - O colaborador vai ter acesso ao histórico de todos os pedidos.</w:t>
-      </w:r>
-    </w:p>
-    <w:p>
-      <w:pPr>
-        <w:pStyle w:val="PargrafodaLista"/>
-        <w:numPr>
-          <w:ilvl w:val="0"/>
-          <w:numId w:val="2"/>
-        </w:numPr>
-      </w:pPr>
-      <w:r>
-        <w:t>Aceder à Lista Stock - O colaborador vai ter acesso à lista de todos os produtos em stock e aos seus atributos.</w:t>
-      </w:r>
-    </w:p>
-    <w:p>
-      <w:pPr>
-        <w:pStyle w:val="PargrafodaLista"/>
-        <w:numPr>
-          <w:ilvl w:val="0"/>
-          <w:numId w:val="2"/>
-        </w:numPr>
-      </w:pPr>
-      <w:r>
-        <w:t xml:space="preserve">Alterar </w:t>
-      </w:r>
-      <w:r>
-        <w:t>Características</w:t>
-      </w:r>
-      <w:r>
-        <w:t xml:space="preserve"> Produto - O colaborador pode alterar os atributos dos produtos, como as quantidades em stock, o nome, a fotografia ou o preço.</w:t>
-      </w:r>
-    </w:p>
-    <w:p>
-      <w:pPr>
-        <w:pStyle w:val="PargrafodaLista"/>
-        <w:numPr>
-          <w:ilvl w:val="0"/>
-          <w:numId w:val="2"/>
-        </w:numPr>
-      </w:pPr>
-      <w:r>
-        <w:t>Criar Produto - O colaborador pode adicionar um novo produto ao stock.</w:t>
       </w:r>
     </w:p>
     <w:sectPr>
@@ -341,6 +627,119 @@
     </w:lvl>
   </w:abstractNum>
   <w:abstractNum w:abstractNumId="1" w15:restartNumberingAfterBreak="0">
+    <w:nsid w:val="1C453458"/>
+    <w:multiLevelType w:val="hybridMultilevel"/>
+    <w:tmpl w:val="CB262FFE"/>
+    <w:lvl w:ilvl="0" w:tplc="08160001">
+      <w:start w:val="1"/>
+      <w:numFmt w:val="bullet"/>
+      <w:lvlText w:val=""/>
+      <w:lvlJc w:val="left"/>
+      <w:pPr>
+        <w:ind w:left="923" w:hanging="360"/>
+      </w:pPr>
+      <w:rPr>
+        <w:rFonts w:ascii="Symbol" w:hAnsi="Symbol" w:hint="default"/>
+      </w:rPr>
+    </w:lvl>
+    <w:lvl w:ilvl="1" w:tplc="08160003" w:tentative="1">
+      <w:start w:val="1"/>
+      <w:numFmt w:val="bullet"/>
+      <w:lvlText w:val="o"/>
+      <w:lvlJc w:val="left"/>
+      <w:pPr>
+        <w:ind w:left="1643" w:hanging="360"/>
+      </w:pPr>
+      <w:rPr>
+        <w:rFonts w:ascii="Courier New" w:hAnsi="Courier New" w:cs="Courier New" w:hint="default"/>
+      </w:rPr>
+    </w:lvl>
+    <w:lvl w:ilvl="2" w:tplc="08160005" w:tentative="1">
+      <w:start w:val="1"/>
+      <w:numFmt w:val="bullet"/>
+      <w:lvlText w:val=""/>
+      <w:lvlJc w:val="left"/>
+      <w:pPr>
+        <w:ind w:left="2363" w:hanging="360"/>
+      </w:pPr>
+      <w:rPr>
+        <w:rFonts w:ascii="Wingdings" w:hAnsi="Wingdings" w:hint="default"/>
+      </w:rPr>
+    </w:lvl>
+    <w:lvl w:ilvl="3" w:tplc="08160001" w:tentative="1">
+      <w:start w:val="1"/>
+      <w:numFmt w:val="bullet"/>
+      <w:lvlText w:val=""/>
+      <w:lvlJc w:val="left"/>
+      <w:pPr>
+        <w:ind w:left="3083" w:hanging="360"/>
+      </w:pPr>
+      <w:rPr>
+        <w:rFonts w:ascii="Symbol" w:hAnsi="Symbol" w:hint="default"/>
+      </w:rPr>
+    </w:lvl>
+    <w:lvl w:ilvl="4" w:tplc="08160003" w:tentative="1">
+      <w:start w:val="1"/>
+      <w:numFmt w:val="bullet"/>
+      <w:lvlText w:val="o"/>
+      <w:lvlJc w:val="left"/>
+      <w:pPr>
+        <w:ind w:left="3803" w:hanging="360"/>
+      </w:pPr>
+      <w:rPr>
+        <w:rFonts w:ascii="Courier New" w:hAnsi="Courier New" w:cs="Courier New" w:hint="default"/>
+      </w:rPr>
+    </w:lvl>
+    <w:lvl w:ilvl="5" w:tplc="08160005" w:tentative="1">
+      <w:start w:val="1"/>
+      <w:numFmt w:val="bullet"/>
+      <w:lvlText w:val=""/>
+      <w:lvlJc w:val="left"/>
+      <w:pPr>
+        <w:ind w:left="4523" w:hanging="360"/>
+      </w:pPr>
+      <w:rPr>
+        <w:rFonts w:ascii="Wingdings" w:hAnsi="Wingdings" w:hint="default"/>
+      </w:rPr>
+    </w:lvl>
+    <w:lvl w:ilvl="6" w:tplc="08160001" w:tentative="1">
+      <w:start w:val="1"/>
+      <w:numFmt w:val="bullet"/>
+      <w:lvlText w:val=""/>
+      <w:lvlJc w:val="left"/>
+      <w:pPr>
+        <w:ind w:left="5243" w:hanging="360"/>
+      </w:pPr>
+      <w:rPr>
+        <w:rFonts w:ascii="Symbol" w:hAnsi="Symbol" w:hint="default"/>
+      </w:rPr>
+    </w:lvl>
+    <w:lvl w:ilvl="7" w:tplc="08160003" w:tentative="1">
+      <w:start w:val="1"/>
+      <w:numFmt w:val="bullet"/>
+      <w:lvlText w:val="o"/>
+      <w:lvlJc w:val="left"/>
+      <w:pPr>
+        <w:ind w:left="5963" w:hanging="360"/>
+      </w:pPr>
+      <w:rPr>
+        <w:rFonts w:ascii="Courier New" w:hAnsi="Courier New" w:cs="Courier New" w:hint="default"/>
+      </w:rPr>
+    </w:lvl>
+    <w:lvl w:ilvl="8" w:tplc="08160005" w:tentative="1">
+      <w:start w:val="1"/>
+      <w:numFmt w:val="bullet"/>
+      <w:lvlText w:val=""/>
+      <w:lvlJc w:val="left"/>
+      <w:pPr>
+        <w:ind w:left="6683" w:hanging="360"/>
+      </w:pPr>
+      <w:rPr>
+        <w:rFonts w:ascii="Wingdings" w:hAnsi="Wingdings" w:hint="default"/>
+      </w:rPr>
+    </w:lvl>
+  </w:abstractNum>
+  <w:abstractNum w:abstractNumId="2" w15:restartNumberingAfterBreak="0">
     <w:nsid w:val="24D53AE8"/>
     <w:multiLevelType w:val="hybridMultilevel"/>
     <w:tmpl w:val="44108932"/>
@@ -426,11 +825,130 @@
       </w:pPr>
     </w:lvl>
   </w:abstractNum>
+  <w:abstractNum w:abstractNumId="3" w15:restartNumberingAfterBreak="0">
+    <w:nsid w:val="6B9C0094"/>
+    <w:multiLevelType w:val="hybridMultilevel"/>
+    <w:tmpl w:val="AB0A4B62"/>
+    <w:lvl w:ilvl="0" w:tplc="08160001">
+      <w:start w:val="1"/>
+      <w:numFmt w:val="bullet"/>
+      <w:lvlText w:val=""/>
+      <w:lvlJc w:val="left"/>
+      <w:pPr>
+        <w:ind w:left="923" w:hanging="360"/>
+      </w:pPr>
+      <w:rPr>
+        <w:rFonts w:ascii="Symbol" w:hAnsi="Symbol" w:hint="default"/>
+      </w:rPr>
+    </w:lvl>
+    <w:lvl w:ilvl="1" w:tplc="08160003" w:tentative="1">
+      <w:start w:val="1"/>
+      <w:numFmt w:val="bullet"/>
+      <w:lvlText w:val="o"/>
+      <w:lvlJc w:val="left"/>
+      <w:pPr>
+        <w:ind w:left="1643" w:hanging="360"/>
+      </w:pPr>
+      <w:rPr>
+        <w:rFonts w:ascii="Courier New" w:hAnsi="Courier New" w:cs="Courier New" w:hint="default"/>
+      </w:rPr>
+    </w:lvl>
+    <w:lvl w:ilvl="2" w:tplc="08160005" w:tentative="1">
+      <w:start w:val="1"/>
+      <w:numFmt w:val="bullet"/>
+      <w:lvlText w:val=""/>
+      <w:lvlJc w:val="left"/>
+      <w:pPr>
+        <w:ind w:left="2363" w:hanging="360"/>
+      </w:pPr>
+      <w:rPr>
+        <w:rFonts w:ascii="Wingdings" w:hAnsi="Wingdings" w:hint="default"/>
+      </w:rPr>
+    </w:lvl>
+    <w:lvl w:ilvl="3" w:tplc="08160001" w:tentative="1">
+      <w:start w:val="1"/>
+      <w:numFmt w:val="bullet"/>
+      <w:lvlText w:val=""/>
+      <w:lvlJc w:val="left"/>
+      <w:pPr>
+        <w:ind w:left="3083" w:hanging="360"/>
+      </w:pPr>
+      <w:rPr>
+        <w:rFonts w:ascii="Symbol" w:hAnsi="Symbol" w:hint="default"/>
+      </w:rPr>
+    </w:lvl>
+    <w:lvl w:ilvl="4" w:tplc="08160003" w:tentative="1">
+      <w:start w:val="1"/>
+      <w:numFmt w:val="bullet"/>
+      <w:lvlText w:val="o"/>
+      <w:lvlJc w:val="left"/>
+      <w:pPr>
+        <w:ind w:left="3803" w:hanging="360"/>
+      </w:pPr>
+      <w:rPr>
+        <w:rFonts w:ascii="Courier New" w:hAnsi="Courier New" w:cs="Courier New" w:hint="default"/>
+      </w:rPr>
+    </w:lvl>
+    <w:lvl w:ilvl="5" w:tplc="08160005" w:tentative="1">
+      <w:start w:val="1"/>
+      <w:numFmt w:val="bullet"/>
+      <w:lvlText w:val=""/>
+      <w:lvlJc w:val="left"/>
+      <w:pPr>
+        <w:ind w:left="4523" w:hanging="360"/>
+      </w:pPr>
+      <w:rPr>
+        <w:rFonts w:ascii="Wingdings" w:hAnsi="Wingdings" w:hint="default"/>
+      </w:rPr>
+    </w:lvl>
+    <w:lvl w:ilvl="6" w:tplc="08160001" w:tentative="1">
+      <w:start w:val="1"/>
+      <w:numFmt w:val="bullet"/>
+      <w:lvlText w:val=""/>
+      <w:lvlJc w:val="left"/>
+      <w:pPr>
+        <w:ind w:left="5243" w:hanging="360"/>
+      </w:pPr>
+      <w:rPr>
+        <w:rFonts w:ascii="Symbol" w:hAnsi="Symbol" w:hint="default"/>
+      </w:rPr>
+    </w:lvl>
+    <w:lvl w:ilvl="7" w:tplc="08160003" w:tentative="1">
+      <w:start w:val="1"/>
+      <w:numFmt w:val="bullet"/>
+      <w:lvlText w:val="o"/>
+      <w:lvlJc w:val="left"/>
+      <w:pPr>
+        <w:ind w:left="5963" w:hanging="360"/>
+      </w:pPr>
+      <w:rPr>
+        <w:rFonts w:ascii="Courier New" w:hAnsi="Courier New" w:cs="Courier New" w:hint="default"/>
+      </w:rPr>
+    </w:lvl>
+    <w:lvl w:ilvl="8" w:tplc="08160005" w:tentative="1">
+      <w:start w:val="1"/>
+      <w:numFmt w:val="bullet"/>
+      <w:lvlText w:val=""/>
+      <w:lvlJc w:val="left"/>
+      <w:pPr>
+        <w:ind w:left="6683" w:hanging="360"/>
+      </w:pPr>
+      <w:rPr>
+        <w:rFonts w:ascii="Wingdings" w:hAnsi="Wingdings" w:hint="default"/>
+      </w:rPr>
+    </w:lvl>
+  </w:abstractNum>
   <w:num w:numId="1" w16cid:durableId="1581133143">
-    <w:abstractNumId w:val="1"/>
+    <w:abstractNumId w:val="2"/>
   </w:num>
   <w:num w:numId="2" w16cid:durableId="1208102828">
     <w:abstractNumId w:val="0"/>
+  </w:num>
+  <w:num w:numId="3" w16cid:durableId="1615745379">
+    <w:abstractNumId w:val="1"/>
+  </w:num>
+  <w:num w:numId="4" w16cid:durableId="925654231">
+    <w:abstractNumId w:val="3"/>
   </w:num>
 </w:numbering>
 </file>

</xml_diff>